<commit_message>
Working on documentation 4
</commit_message>
<xml_diff>
--- a/public/documentation/Documentatie Sound Maker.docx
+++ b/public/documentation/Documentatie Sound Maker.docx
@@ -1298,7 +1298,21 @@
                 <w:rStyle w:val="Hyperlink"/>
                 <w:noProof/>
               </w:rPr>
-              <w:t>Biblioteci adiționale</w:t>
+              <w:t>Bibliot</w:t>
+            </w:r>
+            <w:r>
+              <w:rPr>
+                <w:rStyle w:val="Hyperlink"/>
+                <w:noProof/>
+              </w:rPr>
+              <w:t>e</w:t>
+            </w:r>
+            <w:r>
+              <w:rPr>
+                <w:rStyle w:val="Hyperlink"/>
+                <w:noProof/>
+              </w:rPr>
+              <w:t>ci adiționale</w:t>
             </w:r>
             <w:r>
               <w:rPr>
@@ -4422,20 +4436,36 @@
         <w:lastRenderedPageBreak/>
         <w:t xml:space="preserve">Figure </w:t>
       </w:r>
-      <w:fldSimple w:instr=" SEQ Figure \* ARABIC ">
-        <w:r>
-          <w:rPr>
-            <w:noProof/>
-          </w:rPr>
-          <w:t>1</w:t>
-        </w:r>
-      </w:fldSimple>
+      <w:r>
+        <w:fldChar w:fldCharType="begin"/>
+      </w:r>
+      <w:r>
+        <w:instrText xml:space="preserve"> SEQ Figure \* ARABIC </w:instrText>
+      </w:r>
+      <w:r>
+        <w:fldChar w:fldCharType="separate"/>
+      </w:r>
+      <w:r>
+        <w:rPr>
+          <w:noProof/>
+        </w:rPr>
+        <w:t>1</w:t>
+      </w:r>
+      <w:r>
+        <w:rPr>
+          <w:noProof/>
+        </w:rPr>
+        <w:fldChar w:fldCharType="end"/>
+      </w:r>
       <w:r>
         <w:t xml:space="preserve"> Project demo</w:t>
       </w:r>
     </w:p>
     <w:p>
       <w:r>
+        <w:rPr>
+          <w:noProof/>
+        </w:rPr>
         <w:drawing>
           <wp:inline distT="0" distB="0" distL="0" distR="0" wp14:anchorId="34B17F9A" wp14:editId="673CFB58">
             <wp:extent cx="5731510" cy="2674620"/>
@@ -18317,6 +18347,8 @@
         </w:rPr>
       </w:pPr>
       <w:bookmarkStart w:id="12" w:name="_Toc73368386"/>
+      <w:bookmarkStart w:id="13" w:name="_GoBack"/>
+      <w:bookmarkEnd w:id="13"/>
       <w:proofErr w:type="spellStart"/>
       <w:r>
         <w:rPr>
@@ -18588,7 +18620,7 @@
           <w:lang w:val="en-US"/>
         </w:rPr>
       </w:pPr>
-      <w:bookmarkStart w:id="13" w:name="_Toc73368387"/>
+      <w:bookmarkStart w:id="14" w:name="_Toc73368387"/>
       <w:r>
         <w:rPr>
           <w:i/>
@@ -18597,7 +18629,7 @@
         </w:rPr>
         <w:t>Noise</w:t>
       </w:r>
-      <w:bookmarkEnd w:id="13"/>
+      <w:bookmarkEnd w:id="14"/>
     </w:p>
     <w:p>
       <w:pPr>
@@ -19046,14 +19078,14 @@
           <w:lang w:val="ro-RO"/>
         </w:rPr>
       </w:pPr>
-      <w:bookmarkStart w:id="14" w:name="_Toc73368388"/>
+      <w:bookmarkStart w:id="15" w:name="_Toc73368388"/>
       <w:r>
         <w:rPr>
           <w:lang w:val="ro-RO"/>
         </w:rPr>
         <w:t>Sintetizator</w:t>
       </w:r>
-      <w:bookmarkEnd w:id="14"/>
+      <w:bookmarkEnd w:id="15"/>
     </w:p>
     <w:p>
       <w:pPr>
@@ -19103,7 +19135,7 @@
           <w:lang w:val="ro-RO"/>
         </w:rPr>
       </w:pPr>
-      <w:bookmarkStart w:id="15" w:name="_Toc73368389"/>
+      <w:bookmarkStart w:id="16" w:name="_Toc73368389"/>
       <w:r>
         <w:rPr>
           <w:i/>
@@ -19112,7 +19144,7 @@
         </w:rPr>
         <w:t>Sampler</w:t>
       </w:r>
-      <w:bookmarkEnd w:id="15"/>
+      <w:bookmarkEnd w:id="16"/>
     </w:p>
     <w:p>
       <w:pPr>
@@ -19185,7 +19217,7 @@
           <w:lang w:val="ro-RO"/>
         </w:rPr>
       </w:pPr>
-      <w:bookmarkStart w:id="16" w:name="_Toc73368390"/>
+      <w:bookmarkStart w:id="17" w:name="_Toc73368390"/>
       <w:r>
         <w:rPr>
           <w:i/>
@@ -19194,7 +19226,7 @@
         </w:rPr>
         <w:t>Player</w:t>
       </w:r>
-      <w:bookmarkEnd w:id="16"/>
+      <w:bookmarkEnd w:id="17"/>
     </w:p>
     <w:p>
       <w:pPr>
@@ -19322,14 +19354,14 @@
           <w:lang w:val="ro-RO"/>
         </w:rPr>
       </w:pPr>
-      <w:bookmarkStart w:id="17" w:name="_Toc73368391"/>
+      <w:bookmarkStart w:id="18" w:name="_Toc73368391"/>
       <w:r>
         <w:rPr>
           <w:lang w:val="ro-RO"/>
         </w:rPr>
         <w:t>Secvențiator</w:t>
       </w:r>
-      <w:bookmarkEnd w:id="17"/>
+      <w:bookmarkEnd w:id="18"/>
     </w:p>
     <w:p>
       <w:pPr>
@@ -19364,14 +19396,14 @@
           <w:lang w:val="ro-RO"/>
         </w:rPr>
       </w:pPr>
-      <w:bookmarkStart w:id="18" w:name="_Toc73368392"/>
+      <w:bookmarkStart w:id="19" w:name="_Toc73368392"/>
       <w:r>
         <w:rPr>
           <w:lang w:val="ro-RO"/>
         </w:rPr>
         <w:t>MIDI</w:t>
       </w:r>
-      <w:bookmarkEnd w:id="18"/>
+      <w:bookmarkEnd w:id="19"/>
     </w:p>
     <w:p>
       <w:pPr>
@@ -20198,7 +20230,7 @@
         <w:pStyle w:val="Heading1"/>
         <w:jc w:val="center"/>
       </w:pPr>
-      <w:bookmarkStart w:id="19" w:name="_Toc73368393"/>
+      <w:bookmarkStart w:id="20" w:name="_Toc73368393"/>
       <w:proofErr w:type="spellStart"/>
       <w:r>
         <w:lastRenderedPageBreak/>
@@ -20245,7 +20277,7 @@
       <w:r>
         <w:t>proiectului</w:t>
       </w:r>
-      <w:bookmarkEnd w:id="19"/>
+      <w:bookmarkEnd w:id="20"/>
       <w:proofErr w:type="spellEnd"/>
     </w:p>
     <w:p/>
@@ -23405,7 +23437,7 @@
         <w:pStyle w:val="Heading1"/>
         <w:jc w:val="center"/>
       </w:pPr>
-      <w:bookmarkStart w:id="20" w:name="_Toc73368394"/>
+      <w:bookmarkStart w:id="21" w:name="_Toc73368394"/>
       <w:proofErr w:type="spellStart"/>
       <w:r>
         <w:lastRenderedPageBreak/>
@@ -23424,7 +23456,7 @@
       <w:r>
         <w:t xml:space="preserve"> </w:t>
       </w:r>
-      <w:bookmarkEnd w:id="20"/>
+      <w:bookmarkEnd w:id="21"/>
       <w:proofErr w:type="spellStart"/>
       <w:r>
         <w:t>Proiectare</w:t>
@@ -28501,14 +28533,27 @@
       <w:r>
         <w:t xml:space="preserve">Figure </w:t>
       </w:r>
-      <w:fldSimple w:instr=" SEQ Figure \* ARABIC ">
-        <w:r>
-          <w:rPr>
-            <w:noProof/>
-          </w:rPr>
-          <w:t>2</w:t>
-        </w:r>
-      </w:fldSimple>
+      <w:r>
+        <w:fldChar w:fldCharType="begin"/>
+      </w:r>
+      <w:r>
+        <w:instrText xml:space="preserve"> SEQ Figure \* ARABIC </w:instrText>
+      </w:r>
+      <w:r>
+        <w:fldChar w:fldCharType="separate"/>
+      </w:r>
+      <w:r>
+        <w:rPr>
+          <w:noProof/>
+        </w:rPr>
+        <w:t>2</w:t>
+      </w:r>
+      <w:r>
+        <w:rPr>
+          <w:noProof/>
+        </w:rPr>
+        <w:fldChar w:fldCharType="end"/>
+      </w:r>
       <w:r>
         <w:t xml:space="preserve"> Project architecture diagram</w:t>
       </w:r>
@@ -32691,7 +32736,7 @@
           </wp:inline>
         </w:drawing>
       </w:r>
-      <w:bookmarkStart w:id="21" w:name="_Toc73368395"/>
+      <w:bookmarkStart w:id="22" w:name="_Toc73368395"/>
     </w:p>
     <w:p>
       <w:pPr>
@@ -35930,7 +35975,23 @@
           <w:iCs w:val="0"/>
           <w:color w:val="000000" w:themeColor="text1"/>
         </w:rPr>
-        <w:t>POST-request</w:t>
+        <w:t>P</w:t>
+      </w:r>
+      <w:r>
+        <w:rPr>
+          <w:i/>
+          <w:iCs w:val="0"/>
+          <w:color w:val="000000" w:themeColor="text1"/>
+        </w:rPr>
+        <w:t>UT</w:t>
+      </w:r>
+      <w:r>
+        <w:rPr>
+          <w:i/>
+          <w:iCs w:val="0"/>
+          <w:color w:val="000000" w:themeColor="text1"/>
+        </w:rPr>
+        <w:t>-request</w:t>
       </w:r>
       <w:r>
         <w:rPr>
@@ -38081,7 +38142,7 @@
         </w:rPr>
         <w:t>Implementare</w:t>
       </w:r>
-      <w:bookmarkEnd w:id="21"/>
+      <w:bookmarkEnd w:id="22"/>
       <w:proofErr w:type="spellEnd"/>
     </w:p>
     <w:p>
@@ -38232,14 +38293,27 @@
       <w:r>
         <w:t xml:space="preserve">Figure </w:t>
       </w:r>
-      <w:fldSimple w:instr=" SEQ Figure \* ARABIC ">
-        <w:r>
-          <w:rPr>
-            <w:noProof/>
-          </w:rPr>
-          <w:t>3</w:t>
-        </w:r>
-      </w:fldSimple>
+      <w:r>
+        <w:fldChar w:fldCharType="begin"/>
+      </w:r>
+      <w:r>
+        <w:instrText xml:space="preserve"> SEQ Figure \* ARABIC </w:instrText>
+      </w:r>
+      <w:r>
+        <w:fldChar w:fldCharType="separate"/>
+      </w:r>
+      <w:r>
+        <w:rPr>
+          <w:noProof/>
+        </w:rPr>
+        <w:t>3</w:t>
+      </w:r>
+      <w:r>
+        <w:rPr>
+          <w:noProof/>
+        </w:rPr>
+        <w:fldChar w:fldCharType="end"/>
+      </w:r>
       <w:r>
         <w:t xml:space="preserve"> Server structure</w:t>
       </w:r>
@@ -39291,15 +39365,7 @@
           <w:iCs w:val="0"/>
           <w:lang w:val="en-US"/>
         </w:rPr>
-        <w:t xml:space="preserve"> </w:t>
-      </w:r>
-      <w:r>
-        <w:rPr>
-          <w:i/>
-          <w:iCs w:val="0"/>
-          <w:lang w:val="en-US"/>
-        </w:rPr>
-        <w:t>varchar</w:t>
+        <w:t xml:space="preserve"> varchar</w:t>
       </w:r>
     </w:p>
     <w:p>
@@ -39379,15 +39445,7 @@
           <w:iCs w:val="0"/>
           <w:lang w:val="en-US"/>
         </w:rPr>
-        <w:t xml:space="preserve"> </w:t>
-      </w:r>
-      <w:r>
-        <w:rPr>
-          <w:i/>
-          <w:iCs w:val="0"/>
-          <w:lang w:val="en-US"/>
-        </w:rPr>
-        <w:t>datetime</w:t>
+        <w:t xml:space="preserve"> datetime</w:t>
       </w:r>
     </w:p>
     <w:p>
@@ -40209,20 +40267,36 @@
       <w:r>
         <w:t xml:space="preserve">Figure </w:t>
       </w:r>
-      <w:fldSimple w:instr=" SEQ Figure \* ARABIC ">
-        <w:r>
-          <w:rPr>
-            <w:noProof/>
-          </w:rPr>
-          <w:t>4</w:t>
-        </w:r>
-      </w:fldSimple>
+      <w:r>
+        <w:fldChar w:fldCharType="begin"/>
+      </w:r>
+      <w:r>
+        <w:instrText xml:space="preserve"> SEQ Figure \* ARABIC </w:instrText>
+      </w:r>
+      <w:r>
+        <w:fldChar w:fldCharType="separate"/>
+      </w:r>
+      <w:r>
+        <w:rPr>
+          <w:noProof/>
+        </w:rPr>
+        <w:t>4</w:t>
+      </w:r>
+      <w:r>
+        <w:rPr>
+          <w:noProof/>
+        </w:rPr>
+        <w:fldChar w:fldCharType="end"/>
+      </w:r>
       <w:r>
         <w:t xml:space="preserve"> Client Structure</w:t>
       </w:r>
     </w:p>
     <w:p>
       <w:r>
+        <w:rPr>
+          <w:noProof/>
+        </w:rPr>
         <w:drawing>
           <wp:inline distT="0" distB="0" distL="0" distR="0" wp14:anchorId="3E7EAB50" wp14:editId="0C3A99CC">
             <wp:extent cx="2282400" cy="3276000"/>
@@ -41126,14 +41200,7 @@
           <w:i/>
           <w:iCs w:val="0"/>
         </w:rPr>
-        <w:t>B</w:t>
-      </w:r>
-      <w:r>
-        <w:rPr>
-          <w:i/>
-          <w:iCs w:val="0"/>
-        </w:rPr>
-        <w:t>rowser router</w:t>
+        <w:t>Browser router</w:t>
       </w:r>
       <w:r>
         <w:t xml:space="preserve">-ul </w:t>
@@ -41385,7 +41452,7 @@
         <w:pStyle w:val="Heading1"/>
         <w:jc w:val="center"/>
       </w:pPr>
-      <w:bookmarkStart w:id="22" w:name="_Toc73368396"/>
+      <w:bookmarkStart w:id="23" w:name="_Toc73368396"/>
       <w:proofErr w:type="spellStart"/>
       <w:r>
         <w:lastRenderedPageBreak/>
@@ -41411,7 +41478,7 @@
       <w:r>
         <w:t>utilizare</w:t>
       </w:r>
-      <w:bookmarkEnd w:id="22"/>
+      <w:bookmarkEnd w:id="23"/>
       <w:proofErr w:type="spellEnd"/>
     </w:p>
     <w:p/>
@@ -41591,8 +41658,6 @@
         </w:rPr>
         <w:t>.</w:t>
       </w:r>
-      <w:bookmarkStart w:id="23" w:name="_GoBack"/>
-      <w:bookmarkEnd w:id="23"/>
     </w:p>
     <w:p/>
     <w:p>
@@ -41614,14 +41679,27 @@
       <w:r>
         <w:t xml:space="preserve">Figure </w:t>
       </w:r>
-      <w:fldSimple w:instr=" SEQ Figure \* ARABIC ">
-        <w:r>
-          <w:rPr>
-            <w:noProof/>
-          </w:rPr>
-          <w:t>5</w:t>
-        </w:r>
-      </w:fldSimple>
+      <w:r>
+        <w:fldChar w:fldCharType="begin"/>
+      </w:r>
+      <w:r>
+        <w:instrText xml:space="preserve"> SEQ Figure \* ARABIC </w:instrText>
+      </w:r>
+      <w:r>
+        <w:fldChar w:fldCharType="separate"/>
+      </w:r>
+      <w:r>
+        <w:rPr>
+          <w:noProof/>
+        </w:rPr>
+        <w:t>5</w:t>
+      </w:r>
+      <w:r>
+        <w:rPr>
+          <w:noProof/>
+        </w:rPr>
+        <w:fldChar w:fldCharType="end"/>
+      </w:r>
       <w:r>
         <w:t xml:space="preserve"> Sequencer demo</w:t>
       </w:r>
@@ -41928,14 +42006,27 @@
       <w:r>
         <w:t xml:space="preserve">Figure </w:t>
       </w:r>
-      <w:fldSimple w:instr=" SEQ Figure \* ARABIC ">
-        <w:r>
-          <w:rPr>
-            <w:noProof/>
-          </w:rPr>
-          <w:t>6</w:t>
-        </w:r>
-      </w:fldSimple>
+      <w:r>
+        <w:fldChar w:fldCharType="begin"/>
+      </w:r>
+      <w:r>
+        <w:instrText xml:space="preserve"> SEQ Figure \* ARABIC </w:instrText>
+      </w:r>
+      <w:r>
+        <w:fldChar w:fldCharType="separate"/>
+      </w:r>
+      <w:r>
+        <w:rPr>
+          <w:noProof/>
+        </w:rPr>
+        <w:t>6</w:t>
+      </w:r>
+      <w:r>
+        <w:rPr>
+          <w:noProof/>
+        </w:rPr>
+        <w:fldChar w:fldCharType="end"/>
+      </w:r>
       <w:r>
         <w:t xml:space="preserve"> MIDI demo</w:t>
       </w:r>
@@ -42171,14 +42262,27 @@
       <w:r>
         <w:t xml:space="preserve">Figure </w:t>
       </w:r>
-      <w:fldSimple w:instr=" SEQ Figure \* ARABIC ">
-        <w:r>
-          <w:rPr>
-            <w:noProof/>
-          </w:rPr>
-          <w:t>7</w:t>
-        </w:r>
-      </w:fldSimple>
+      <w:r>
+        <w:fldChar w:fldCharType="begin"/>
+      </w:r>
+      <w:r>
+        <w:instrText xml:space="preserve"> SEQ Figure \* ARABIC </w:instrText>
+      </w:r>
+      <w:r>
+        <w:fldChar w:fldCharType="separate"/>
+      </w:r>
+      <w:r>
+        <w:rPr>
+          <w:noProof/>
+        </w:rPr>
+        <w:t>7</w:t>
+      </w:r>
+      <w:r>
+        <w:rPr>
+          <w:noProof/>
+        </w:rPr>
+        <w:fldChar w:fldCharType="end"/>
+      </w:r>
       <w:r>
         <w:t xml:space="preserve"> Sampler demo</w:t>
       </w:r>
@@ -42850,6 +42954,7 @@
         <w:docPartUnique/>
       </w:docPartObj>
     </w:sdtPr>
+    <w:sdtEndPr/>
     <w:sdtContent>
       <w:sdt>
         <w:sdtPr>
@@ -42859,6 +42964,7 @@
             <w:docPartUnique/>
           </w:docPartObj>
         </w:sdtPr>
+        <w:sdtEndPr/>
         <w:sdtContent>
           <w:p>
             <w:pPr>
@@ -46303,7 +46409,7 @@
 </file>
 
 <file path=customXml/itemProps1.xml><?xml version="1.0" encoding="utf-8"?>
-<ds:datastoreItem xmlns:ds="http://schemas.openxmlformats.org/officeDocument/2006/customXml" ds:itemID="{537215B8-47BC-4DFE-BD16-444A19883CBE}">
+<ds:datastoreItem xmlns:ds="http://schemas.openxmlformats.org/officeDocument/2006/customXml" ds:itemID="{7A44B1C8-127C-42A0-B668-66AEC1E975A5}">
   <ds:schemaRefs>
     <ds:schemaRef ds:uri="http://schemas.openxmlformats.org/officeDocument/2006/bibliography"/>
   </ds:schemaRefs>

</xml_diff>